<commit_message>
Started 2.4, fixed an omission in 2.3
</commit_message>
<xml_diff>
--- a/Formal Specifications/2.3 specs.docx
+++ b/Formal Specifications/2.3 specs.docx
@@ -885,15 +885,7 @@
           <w:sz w:val="28"/>
           <w:szCs w:val="28"/>
         </w:rPr>
-        <w:t>5</w:t>
-      </w:r>
-      <w:r>
-        <w:rPr>
-          <w:rFonts w:eastAsiaTheme="minorEastAsia"/>
-          <w:sz w:val="28"/>
-          <w:szCs w:val="28"/>
-        </w:rPr>
-        <w:t>.</w:t>
+        <w:t>5.</w:t>
       </w:r>
       <w:r>
         <w:rPr>
@@ -1167,23 +1159,7 @@
                     <w:sz w:val="28"/>
                     <w:szCs w:val="28"/>
                   </w:rPr>
-                  <m:t>begin</m:t>
-                </m:r>
-                <m:r>
-                  <w:rPr>
-                    <w:rFonts w:ascii="Cambria Math" w:hAnsi="Cambria Math"/>
-                    <w:sz w:val="28"/>
-                    <w:szCs w:val="28"/>
-                  </w:rPr>
-                  <m:t>_</m:t>
-                </m:r>
-                <m:r>
-                  <w:rPr>
-                    <w:rFonts w:ascii="Cambria Math" w:hAnsi="Cambria Math"/>
-                    <w:sz w:val="28"/>
-                    <w:szCs w:val="28"/>
-                  </w:rPr>
-                  <m:t>monitoring</m:t>
+                  <m:t>begin_monitoring</m:t>
                 </m:r>
               </m:e>
             </m:groupChr>
@@ -1280,31 +1256,7 @@
                     <w:sz w:val="28"/>
                     <w:szCs w:val="28"/>
                   </w:rPr>
-                  <m:t>idle_crash</m:t>
-                </m:r>
-                <m:r>
-                  <w:rPr>
-                    <w:rFonts w:ascii="Cambria Math" w:hAnsi="Cambria Math"/>
-                    <w:sz w:val="28"/>
-                    <w:szCs w:val="28"/>
-                  </w:rPr>
-                  <m:t>/ i</m:t>
-                </m:r>
-                <m:r>
-                  <w:rPr>
-                    <w:rFonts w:ascii="Cambria Math" w:hAnsi="Cambria Math"/>
-                    <w:sz w:val="28"/>
-                    <w:szCs w:val="28"/>
-                  </w:rPr>
-                  <m:t>dle</m:t>
-                </m:r>
-                <m:r>
-                  <w:rPr>
-                    <w:rFonts w:ascii="Cambria Math" w:hAnsi="Cambria Math"/>
-                    <w:sz w:val="28"/>
-                    <w:szCs w:val="28"/>
-                  </w:rPr>
-                  <m:t>_err_msg</m:t>
+                  <m:t>idle_crash/ idle_err_msg</m:t>
                 </m:r>
               </m:e>
             </m:groupChr>
@@ -1527,15 +1479,7 @@
           <w:sz w:val="28"/>
           <w:szCs w:val="28"/>
         </w:rPr>
-        <w:t>11</w:t>
-      </w:r>
-      <w:r>
-        <w:rPr>
-          <w:rFonts w:eastAsiaTheme="minorEastAsia"/>
-          <w:sz w:val="28"/>
-          <w:szCs w:val="28"/>
-        </w:rPr>
-        <w:t>.</w:t>
+        <w:t>11.</w:t>
       </w:r>
       <w:r>
         <w:rPr>
@@ -1587,31 +1531,7 @@
                     <w:sz w:val="28"/>
                     <w:szCs w:val="28"/>
                   </w:rPr>
-                  <m:t>moni</m:t>
-                </m:r>
-                <m:r>
-                  <w:rPr>
-                    <w:rFonts w:ascii="Cambria Math" w:hAnsi="Cambria Math"/>
-                    <w:sz w:val="28"/>
-                    <w:szCs w:val="28"/>
-                  </w:rPr>
-                  <m:t xml:space="preserve">_crash/ </m:t>
-                </m:r>
-                <m:r>
-                  <w:rPr>
-                    <w:rFonts w:ascii="Cambria Math" w:hAnsi="Cambria Math"/>
-                    <w:sz w:val="28"/>
-                    <w:szCs w:val="28"/>
-                  </w:rPr>
-                  <m:t>moni</m:t>
-                </m:r>
-                <m:r>
-                  <w:rPr>
-                    <w:rFonts w:ascii="Cambria Math" w:hAnsi="Cambria Math"/>
-                    <w:sz w:val="28"/>
-                    <w:szCs w:val="28"/>
-                  </w:rPr>
-                  <m:t>_err_msg</m:t>
+                  <m:t>moni_crash/ moni_err_msg</m:t>
                 </m:r>
               </m:e>
             </m:groupChr>
@@ -2119,23 +2039,7 @@
                         <w:sz w:val="28"/>
                         <w:szCs w:val="28"/>
                       </w:rPr>
-                      <m:t>retry</m:t>
-                    </m:r>
-                    <m:r>
-                      <w:rPr>
-                        <w:rFonts w:ascii="Cambria Math" w:hAnsi="Cambria Math"/>
-                        <w:sz w:val="28"/>
-                        <w:szCs w:val="28"/>
-                      </w:rPr>
-                      <m:t>&gt;</m:t>
-                    </m:r>
-                    <m:r>
-                      <w:rPr>
-                        <w:rFonts w:ascii="Cambria Math" w:hAnsi="Cambria Math"/>
-                        <w:sz w:val="28"/>
-                        <w:szCs w:val="28"/>
-                      </w:rPr>
-                      <m:t>3</m:t>
+                      <m:t>retry&gt;3</m:t>
                     </m:r>
                   </m:e>
                 </m:d>
@@ -2145,15 +2049,7 @@
                     <w:sz w:val="28"/>
                     <w:szCs w:val="28"/>
                   </w:rPr>
-                  <m:t>/retry</m:t>
-                </m:r>
-                <m:r>
-                  <w:rPr>
-                    <w:rFonts w:ascii="Cambria Math" w:hAnsi="Cambria Math"/>
-                    <w:sz w:val="28"/>
-                    <w:szCs w:val="28"/>
-                  </w:rPr>
-                  <m:t>=0</m:t>
+                  <m:t>/retry=0</m:t>
                 </m:r>
               </m:e>
             </m:groupChr>
@@ -2174,18 +2070,8 @@
           <w:sz w:val="28"/>
           <w:szCs w:val="28"/>
         </w:rPr>
-        <w:t>safe_shu</w:t>
-      </w:r>
-      <w:proofErr w:type="spellStart"/>
-      <w:r>
-        <w:rPr>
-          <w:rFonts w:eastAsiaTheme="minorEastAsia"/>
-          <w:sz w:val="28"/>
-          <w:szCs w:val="28"/>
-        </w:rPr>
-        <w:t>tdown</w:t>
-      </w:r>
-      <w:proofErr w:type="spellEnd"/>
+        <w:t>safe_shutdown</w:t>
+      </w:r>
     </w:p>
     <w:p>
       <w:pPr>
@@ -2556,14 +2442,7 @@
           <w:sz w:val="28"/>
           <w:szCs w:val="28"/>
         </w:rPr>
-        <w:t xml:space="preserve"> </w:t>
-      </w:r>
-      <w:r>
-        <w:rPr>
-          <w:sz w:val="28"/>
-          <w:szCs w:val="28"/>
-        </w:rPr>
-        <w:t>}</w:t>
+        <w:t xml:space="preserve"> }</w:t>
       </w:r>
       <w:proofErr w:type="gramEnd"/>
       <w:r>
@@ -2993,15 +2872,7 @@
                     <w:sz w:val="28"/>
                     <w:szCs w:val="28"/>
                   </w:rPr>
-                  <m:t>sen</m:t>
-                </m:r>
-                <m:r>
-                  <w:rPr>
-                    <w:rFonts w:ascii="Cambria Math" w:hAnsi="Cambria Math"/>
-                    <w:sz w:val="28"/>
-                    <w:szCs w:val="28"/>
-                  </w:rPr>
-                  <m:t>_ok</m:t>
+                  <m:t>sen_ok</m:t>
                 </m:r>
               </m:e>
             </m:groupChr>
@@ -3043,14 +2914,7 @@
           <w:sz w:val="28"/>
           <w:szCs w:val="28"/>
         </w:rPr>
-        <w:t>t</w:t>
-      </w:r>
-      <w:r>
-        <w:rPr>
-          <w:sz w:val="28"/>
-          <w:szCs w:val="28"/>
-        </w:rPr>
-        <w:t>chk</w:t>
+        <w:t>tchk</w:t>
       </w:r>
       <w:proofErr w:type="spellEnd"/>
       <m:oMath>
@@ -3087,15 +2951,7 @@
                     <w:sz w:val="28"/>
                     <w:szCs w:val="28"/>
                   </w:rPr>
-                  <m:t>t</m:t>
-                </m:r>
-                <m:r>
-                  <w:rPr>
-                    <w:rFonts w:ascii="Cambria Math" w:hAnsi="Cambria Math"/>
-                    <w:sz w:val="28"/>
-                    <w:szCs w:val="28"/>
-                  </w:rPr>
-                  <m:t>_ok</m:t>
+                  <m:t>t_ok</m:t>
                 </m:r>
               </m:e>
             </m:groupChr>
@@ -3174,15 +3030,7 @@
                     <w:sz w:val="28"/>
                     <w:szCs w:val="28"/>
                   </w:rPr>
-                  <m:t>psi</m:t>
-                </m:r>
-                <m:r>
-                  <w:rPr>
-                    <w:rFonts w:ascii="Cambria Math" w:hAnsi="Cambria Math"/>
-                    <w:sz w:val="28"/>
-                    <w:szCs w:val="28"/>
-                  </w:rPr>
-                  <m:t>_ok</m:t>
+                  <m:t>psi_ok</m:t>
                 </m:r>
               </m:e>
             </m:groupChr>
@@ -3250,14 +3098,7 @@
           <w:sz w:val="28"/>
           <w:szCs w:val="28"/>
         </w:rPr>
-        <w:t xml:space="preserve">of the refined monitoring </w:t>
-      </w:r>
-      <w:r>
-        <w:rPr>
-          <w:sz w:val="28"/>
-          <w:szCs w:val="28"/>
-        </w:rPr>
-        <w:t xml:space="preserve">state </w:t>
+        <w:t xml:space="preserve">of the refined monitoring state </w:t>
       </w:r>
       <w:r>
         <w:rPr>
@@ -3335,14 +3176,7 @@
           <w:sz w:val="28"/>
           <w:szCs w:val="28"/>
         </w:rPr>
-        <w:t xml:space="preserve">, </w:t>
-      </w:r>
-      <w:r>
-        <w:rPr>
-          <w:sz w:val="28"/>
-          <w:szCs w:val="28"/>
-        </w:rPr>
-        <w:t>lockdown</w:t>
+        <w:t>, lockdown</w:t>
       </w:r>
       <w:r>
         <w:rPr>
@@ -3388,21 +3222,7 @@
           <w:sz w:val="28"/>
           <w:szCs w:val="28"/>
         </w:rPr>
-        <w:t xml:space="preserve">, </w:t>
-      </w:r>
-      <w:r>
-        <w:rPr>
-          <w:sz w:val="28"/>
-          <w:szCs w:val="28"/>
-        </w:rPr>
-        <w:t>contagion_aler</w:t>
-      </w:r>
-      <w:r>
-        <w:rPr>
-          <w:sz w:val="28"/>
-          <w:szCs w:val="28"/>
-        </w:rPr>
-        <w:t>t</w:t>
+        <w:t>, contagion_alert</w:t>
       </w:r>
       <w:proofErr w:type="gramStart"/>
       <w:r>
@@ -3505,6 +3325,15 @@
           <w:sz w:val="28"/>
           <w:szCs w:val="28"/>
         </w:rPr>
+        <w:t>, FACILITY_CRIT_MESG</w:t>
+      </w:r>
+      <w:bookmarkStart w:id="0" w:name="_GoBack"/>
+      <w:bookmarkEnd w:id="0"/>
+      <w:r>
+        <w:rPr>
+          <w:sz w:val="28"/>
+          <w:szCs w:val="28"/>
+        </w:rPr>
         <w:t xml:space="preserve">} </w:t>
       </w:r>
     </w:p>
@@ -3594,14 +3423,7 @@
           <w:sz w:val="28"/>
           <w:szCs w:val="28"/>
         </w:rPr>
-        <w:t>{true, false}</w:t>
-      </w:r>
-      <w:r>
-        <w:rPr>
-          <w:sz w:val="28"/>
-          <w:szCs w:val="28"/>
-        </w:rPr>
-        <w:t>}</w:t>
+        <w:t>{true, false}}</w:t>
       </w:r>
     </w:p>
     <w:p>
@@ -4104,8 +3926,6 @@
         </w:rPr>
         <w:t>monidle</w:t>
       </w:r>
-      <w:bookmarkStart w:id="0" w:name="_GoBack"/>
-      <w:bookmarkEnd w:id="0"/>
     </w:p>
     <w:p>
       <w:pPr>
@@ -4744,6 +4564,7 @@
   <w:style w:type="character" w:default="1" w:styleId="DefaultParagraphFont">
     <w:name w:val="Default Paragraph Font"/>
     <w:uiPriority w:val="1"/>
+    <w:semiHidden/>
     <w:unhideWhenUsed/>
   </w:style>
   <w:style w:type="table" w:default="1" w:styleId="TableNormal">
@@ -5057,7 +4878,7 @@
 </file>
 
 <file path=customXml/itemProps1.xml><?xml version="1.0" encoding="utf-8"?>
-<ds:datastoreItem xmlns:ds="http://schemas.openxmlformats.org/officeDocument/2006/customXml" ds:itemID="{EF954202-C9D8-4D61-ACD1-946EFBD8EC43}">
+<ds:datastoreItem xmlns:ds="http://schemas.openxmlformats.org/officeDocument/2006/customXml" ds:itemID="{7239A47C-B41E-4106-95CB-647510244687}">
   <ds:schemaRefs>
     <ds:schemaRef ds:uri="http://schemas.openxmlformats.org/officeDocument/2006/bibliography"/>
   </ds:schemaRefs>

</xml_diff>